<commit_message>
Implement background, animations and context menu
</commit_message>
<xml_diff>
--- a/others/Ghid/admin.docx
+++ b/others/Ghid/admin.docx
@@ -18,45 +18,42 @@
     </w:p>
     <w:p>
       <w:pPr>
-        <w:ind w:firstLine="708"/>
+        <w:ind w:firstLine="360"/>
         <w:jc w:val="both"/>
         <w:rPr>
-          <w:rFonts w:ascii="Open Sans Extrabold" w:hAnsi="Open Sans Extrabold" w:cs="Open Sans Extrabold"/>
-          <w:sz w:val="16"/>
-          <w:szCs w:val="16"/>
-        </w:rPr>
-      </w:pPr>
+          <w:rFonts w:ascii="Open Sans Light" w:hAnsi="Open Sans Light" w:cs="Open Sans Light"/>
+          <w:sz w:val="16"/>
+          <w:szCs w:val="16"/>
+        </w:rPr>
+      </w:pPr>
+      <w:r>
+        <w:rPr>
+          <w:rFonts w:ascii="Open Sans Light" w:hAnsi="Open Sans Light" w:cs="Open Sans Light"/>
+          <w:sz w:val="16"/>
+          <w:szCs w:val="16"/>
+        </w:rPr>
+        <w:t>Panoul de control reprezinta locul in care adminii website-ului „InfoCuza” pot gestiona datele aflate pe paginile principale, destinate elevilor. El poate fi accesat prin apasarea butonului „Panou de control”, aflat in meniul paginilor mentionate mai sus.</w:t>
+      </w:r>
+      <w:r>
+        <w:rPr>
+          <w:rFonts w:ascii="Open Sans Light" w:hAnsi="Open Sans Light" w:cs="Open Sans Light"/>
+          <w:sz w:val="16"/>
+          <w:szCs w:val="16"/>
+        </w:rPr>
+        <w:t xml:space="preserve"> Dupa ce va veti loga cu numele de utilizator si cu parola contului dumneavoastra, veti fi redirectionat catre pagina de administrare a datelor. </w:t>
+      </w:r>
+      <w:r>
+        <w:rPr>
+          <w:rFonts w:ascii="Open Sans Light" w:hAnsi="Open Sans Light" w:cs="Open Sans Light"/>
+          <w:sz w:val="16"/>
+          <w:szCs w:val="16"/>
+        </w:rPr>
+        <w:tab/>
+      </w:r>
     </w:p>
     <w:p>
       <w:pPr>
-        <w:ind w:firstLine="708"/>
-        <w:jc w:val="both"/>
-        <w:rPr>
-          <w:rFonts w:ascii="Open Sans Light" w:hAnsi="Open Sans Light" w:cs="Open Sans Light"/>
-          <w:sz w:val="16"/>
-          <w:szCs w:val="16"/>
-        </w:rPr>
-      </w:pPr>
-      <w:r>
-        <w:rPr>
-          <w:rFonts w:ascii="Open Sans Light" w:hAnsi="Open Sans Light" w:cs="Open Sans Light"/>
-          <w:sz w:val="16"/>
-          <w:szCs w:val="16"/>
-        </w:rPr>
-        <w:t>Panoul de control reprezinta locul in care adminii website-ului „InfoCuza” pot gestiona datele aflate pe paginile principale, destinate elevilor. El poate fi accesat prin apasarea butonului „Panou de control”, aflat in meniul paginilor mentionate mai sus.</w:t>
-      </w:r>
-      <w:r>
-        <w:rPr>
-          <w:rFonts w:ascii="Open Sans Light" w:hAnsi="Open Sans Light" w:cs="Open Sans Light"/>
-          <w:sz w:val="16"/>
-          <w:szCs w:val="16"/>
-        </w:rPr>
-        <w:t xml:space="preserve"> Dupa ce va veti loga cu numele de utilizator si cu parola contului dumneavoastra, veti fi redirectionat catre pagina de administrare a datelor. </w:t>
-      </w:r>
-    </w:p>
-    <w:p>
-      <w:pPr>
-        <w:ind w:firstLine="708"/>
+        <w:ind w:firstLine="360"/>
         <w:jc w:val="both"/>
         <w:rPr>
           <w:rFonts w:ascii="Open Sans Light" w:hAnsi="Open Sans Light" w:cs="Open Sans Light"/>
@@ -97,19 +94,51 @@
       </w:r>
       <w:r>
         <w:rPr>
-          <w:rFonts w:ascii="Open Sans Extrabold" w:hAnsi="Open Sans Extrabold" w:cs="Open Sans Extrabold"/>
-          <w:sz w:val="16"/>
-          <w:szCs w:val="16"/>
-        </w:rPr>
-        <w:t xml:space="preserve">: </w:t>
-      </w:r>
-      <w:r>
-        <w:rPr>
-          <w:rFonts w:ascii="Open Sans Light" w:hAnsi="Open Sans Light" w:cs="Open Sans Light"/>
-          <w:sz w:val="16"/>
-          <w:szCs w:val="16"/>
-        </w:rPr>
-        <w:t>sunt prezentate date statistice despre website-ul InfoCuza, pot fi editate date de pe paginile destinate elevilor(efectul fiind real-time) si adaugati alti admini</w:t>
+          <w:rFonts w:ascii="Open Sans Light" w:hAnsi="Open Sans Light" w:cs="Open Sans Light"/>
+          <w:sz w:val="16"/>
+          <w:szCs w:val="16"/>
+        </w:rPr>
+        <w:t>:</w:t>
+      </w:r>
+      <w:r>
+        <w:rPr>
+          <w:rFonts w:ascii="Open Sans Extrabold" w:hAnsi="Open Sans Extrabold" w:cs="Open Sans Extrabold"/>
+          <w:sz w:val="16"/>
+          <w:szCs w:val="16"/>
+        </w:rPr>
+        <w:t xml:space="preserve"> </w:t>
+      </w:r>
+      <w:r>
+        <w:rPr>
+          <w:rFonts w:ascii="Open Sans Light" w:hAnsi="Open Sans Light" w:cs="Open Sans Light"/>
+          <w:sz w:val="16"/>
+          <w:szCs w:val="16"/>
+        </w:rPr>
+        <w:t>sunt prezentate date statistice despre website-ul InfoCuza, pot fi editate date de pe paginile destinate elevilor</w:t>
+      </w:r>
+      <w:r>
+        <w:rPr>
+          <w:rFonts w:ascii="Open Sans Light" w:hAnsi="Open Sans Light" w:cs="Open Sans Light"/>
+          <w:sz w:val="16"/>
+          <w:szCs w:val="16"/>
+        </w:rPr>
+        <w:t xml:space="preserve">, </w:t>
+      </w:r>
+      <w:r>
+        <w:rPr>
+          <w:rFonts w:ascii="Open Sans Light" w:hAnsi="Open Sans Light" w:cs="Open Sans Light"/>
+          <w:sz w:val="16"/>
+          <w:szCs w:val="16"/>
+        </w:rPr>
+        <w:t>adaugati alti admini</w:t>
+      </w:r>
+      <w:r>
+        <w:rPr>
+          <w:rFonts w:ascii="Open Sans Light" w:hAnsi="Open Sans Light" w:cs="Open Sans Light"/>
+          <w:sz w:val="16"/>
+          <w:szCs w:val="16"/>
+        </w:rPr>
+        <w:t>, se poate schimba background-ul si se pot activa animatiile</w:t>
       </w:r>
     </w:p>
     <w:p>
@@ -132,7 +161,15 @@
           <w:sz w:val="16"/>
           <w:szCs w:val="16"/>
         </w:rPr>
-        <w:t>LISTARE:</w:t>
+        <w:t>LISTARE</w:t>
+      </w:r>
+      <w:r>
+        <w:rPr>
+          <w:rFonts w:ascii="Open Sans Light" w:hAnsi="Open Sans Light" w:cs="Open Sans Light"/>
+          <w:sz w:val="16"/>
+          <w:szCs w:val="16"/>
+        </w:rPr>
+        <w:t>:</w:t>
       </w:r>
       <w:r>
         <w:rPr>
@@ -163,7 +200,23 @@
           <w:sz w:val="16"/>
           <w:szCs w:val="16"/>
         </w:rPr>
-        <w:t xml:space="preserve">EDITARE: </w:t>
+        <w:t>EDITARE</w:t>
+      </w:r>
+      <w:r>
+        <w:rPr>
+          <w:rFonts w:ascii="Open Sans Light" w:hAnsi="Open Sans Light" w:cs="Open Sans Light"/>
+          <w:sz w:val="16"/>
+          <w:szCs w:val="16"/>
+        </w:rPr>
+        <w:t>:</w:t>
+      </w:r>
+      <w:r>
+        <w:rPr>
+          <w:rFonts w:ascii="Open Sans Extrabold" w:hAnsi="Open Sans Extrabold" w:cs="Open Sans Extrabold"/>
+          <w:sz w:val="16"/>
+          <w:szCs w:val="16"/>
+        </w:rPr>
+        <w:t xml:space="preserve"> </w:t>
       </w:r>
       <w:r>
         <w:rPr>
@@ -194,15 +247,39 @@
           <w:sz w:val="16"/>
           <w:szCs w:val="16"/>
         </w:rPr>
-        <w:t xml:space="preserve">ADAUGARE: </w:t>
-      </w:r>
-      <w:r>
-        <w:rPr>
-          <w:rFonts w:ascii="Open Sans Light" w:hAnsi="Open Sans Light" w:cs="Open Sans Light"/>
-          <w:sz w:val="16"/>
-          <w:szCs w:val="16"/>
-        </w:rPr>
-        <w:t>pot fi adaugare materiale</w:t>
+        <w:t>ADAUGARE</w:t>
+      </w:r>
+      <w:r>
+        <w:rPr>
+          <w:rFonts w:ascii="Open Sans Light" w:hAnsi="Open Sans Light" w:cs="Open Sans Light"/>
+          <w:sz w:val="16"/>
+          <w:szCs w:val="16"/>
+        </w:rPr>
+        <w:t>:</w:t>
+      </w:r>
+      <w:r>
+        <w:rPr>
+          <w:rFonts w:ascii="Open Sans Extrabold" w:hAnsi="Open Sans Extrabold" w:cs="Open Sans Extrabold"/>
+          <w:sz w:val="16"/>
+          <w:szCs w:val="16"/>
+        </w:rPr>
+        <w:t xml:space="preserve"> </w:t>
+      </w:r>
+      <w:r>
+        <w:rPr>
+          <w:rFonts w:ascii="Open Sans Light" w:hAnsi="Open Sans Light" w:cs="Open Sans Light"/>
+          <w:sz w:val="16"/>
+          <w:szCs w:val="16"/>
+        </w:rPr>
+        <w:t>pot fi adaugat</w:t>
+      </w:r>
+      <w:r>
+        <w:rPr>
+          <w:rFonts w:ascii="Open Sans Light" w:hAnsi="Open Sans Light" w:cs="Open Sans Light"/>
+          <w:sz w:val="16"/>
+          <w:szCs w:val="16"/>
+        </w:rPr>
+        <w:t>e materiale</w:t>
       </w:r>
     </w:p>
     <w:p>
@@ -225,7 +302,23 @@
           <w:sz w:val="16"/>
           <w:szCs w:val="16"/>
         </w:rPr>
-        <w:t xml:space="preserve">ALTE DATE: </w:t>
+        <w:t>ALTE DATE</w:t>
+      </w:r>
+      <w:r>
+        <w:rPr>
+          <w:rFonts w:ascii="Open Sans Light" w:hAnsi="Open Sans Light" w:cs="Open Sans Light"/>
+          <w:sz w:val="16"/>
+          <w:szCs w:val="16"/>
+        </w:rPr>
+        <w:t>:</w:t>
+      </w:r>
+      <w:r>
+        <w:rPr>
+          <w:rFonts w:ascii="Open Sans Extrabold" w:hAnsi="Open Sans Extrabold" w:cs="Open Sans Extrabold"/>
+          <w:sz w:val="16"/>
+          <w:szCs w:val="16"/>
+        </w:rPr>
+        <w:t xml:space="preserve"> </w:t>
       </w:r>
       <w:r>
         <w:rPr>
@@ -275,7 +368,23 @@
           <w:sz w:val="16"/>
           <w:szCs w:val="16"/>
         </w:rPr>
-        <w:t>Logarea pe pagina se mentine pana la inchiderea browserului. La urmatoare</w:t>
+        <w:t>Logarea pe pagina se mentine pana la inchiderea browser</w:t>
+      </w:r>
+      <w:r>
+        <w:rPr>
+          <w:rFonts w:ascii="Open Sans Light" w:hAnsi="Open Sans Light" w:cs="Open Sans Light"/>
+          <w:sz w:val="16"/>
+          <w:szCs w:val="16"/>
+        </w:rPr>
+        <w:t>-</w:t>
+      </w:r>
+      <w:r>
+        <w:rPr>
+          <w:rFonts w:ascii="Open Sans Light" w:hAnsi="Open Sans Light" w:cs="Open Sans Light"/>
+          <w:sz w:val="16"/>
+          <w:szCs w:val="16"/>
+        </w:rPr>
+        <w:t>ului. La urmatoare</w:t>
       </w:r>
       <w:r>
         <w:rPr>
@@ -330,7 +439,23 @@
           <w:sz w:val="16"/>
           <w:szCs w:val="16"/>
         </w:rPr>
-        <w:t>Adaugarea adminilor se va face numai cu acordul directorului. In caz contrar, conturile nou adaugare vor fi sterse, iar dreptul dumneavoastra de a intra pe „Panoul de control” va fi reziliat.</w:t>
+        <w:t>Adaugarea adminilor se va face numai cu acordul directorului. In ca</w:t>
+      </w:r>
+      <w:r>
+        <w:rPr>
+          <w:rFonts w:ascii="Open Sans Light" w:hAnsi="Open Sans Light" w:cs="Open Sans Light"/>
+          <w:sz w:val="16"/>
+          <w:szCs w:val="16"/>
+        </w:rPr>
+        <w:t>z contrar, conturile nou adaugat</w:t>
+      </w:r>
+      <w:r>
+        <w:rPr>
+          <w:rFonts w:ascii="Open Sans Light" w:hAnsi="Open Sans Light" w:cs="Open Sans Light"/>
+          <w:sz w:val="16"/>
+          <w:szCs w:val="16"/>
+        </w:rPr>
+        <w:t>e vor fi sterse, iar dreptul dumneavoastra de a intra pe „Panoul de control” va fi reziliat.</w:t>
       </w:r>
     </w:p>
     <w:p>
@@ -443,70 +568,55 @@
         </w:numPr>
         <w:jc w:val="both"/>
         <w:rPr>
-          <w:rFonts w:ascii="Open Sans Light" w:hAnsi="Open Sans Light" w:cs="Open Sans Light"/>
-          <w:sz w:val="16"/>
-          <w:szCs w:val="16"/>
-        </w:rPr>
-      </w:pPr>
-      <w:r>
-        <w:rPr>
-          <w:rFonts w:ascii="Open Sans Light" w:hAnsi="Open Sans Light" w:cs="Open Sans Light"/>
-          <w:sz w:val="16"/>
-          <w:szCs w:val="16"/>
-        </w:rPr>
-        <w:t>La introducerea a unui material in limbaj dublu de programare, se va tine cont ca la introducerea primei versiuni se vor completa campurile TITLU, DESCRIERE, TIP si se va modifica DATA, daca este cazul. La a doua versiune, se va modifica ID-ul, astfel incat sa fie egal cu cel al primei versiuni,si nu se vor completa campurile DATA, TITLU, DESCRIERE.</w:t>
+          <w:rFonts w:ascii="Open Sans Extrabold" w:hAnsi="Open Sans Extrabold" w:cs="Open Sans Extrabold"/>
+        </w:rPr>
+      </w:pPr>
+      <w:r>
+        <w:rPr>
+          <w:rFonts w:ascii="Open Sans Light" w:hAnsi="Open Sans Light" w:cs="Open Sans Light"/>
+          <w:sz w:val="16"/>
+          <w:szCs w:val="16"/>
+        </w:rPr>
+        <w:t xml:space="preserve">La introducerea </w:t>
+      </w:r>
+      <w:r>
+        <w:rPr>
+          <w:rFonts w:ascii="Open Sans Light" w:hAnsi="Open Sans Light" w:cs="Open Sans Light"/>
+          <w:sz w:val="16"/>
+          <w:szCs w:val="16"/>
+        </w:rPr>
+        <w:t>unui material in limbaj dublu de programare, se va tine cont ca la introducerea primei versiuni se vor completa campurile TITLU, DESCRIERE, TIP si se va modifica DATA, daca este cazul. La a doua versiune, se va modifica ID-ul, astfel incat sa fie egal cu cel al primei versiuni,si nu se vor completa campurile DATA, TITLU, DESCRIERE.</w:t>
+      </w:r>
+    </w:p>
+    <w:p>
+      <w:pPr>
+        <w:jc w:val="both"/>
+        <w:rPr>
+          <w:rFonts w:ascii="Open Sans Extrabold" w:hAnsi="Open Sans Extrabold" w:cs="Open Sans Extrabold"/>
+        </w:rPr>
+      </w:pPr>
+    </w:p>
+    <w:p>
+      <w:pPr>
+        <w:jc w:val="center"/>
+        <w:rPr>
+          <w:rFonts w:ascii="Open Sans Extrabold" w:hAnsi="Open Sans Extrabold" w:cs="Open Sans Extrabold"/>
+        </w:rPr>
+      </w:pPr>
+      <w:r>
+        <w:rPr>
+          <w:rFonts w:ascii="Open Sans Extrabold" w:hAnsi="Open Sans Extrabold" w:cs="Open Sans Extrabold"/>
+        </w:rPr>
+        <w:t>ANEXA 1 privind materialele de tip „Test”</w:t>
       </w:r>
       <w:bookmarkStart w:id="0" w:name="_GoBack"/>
       <w:bookmarkEnd w:id="0"/>
     </w:p>
     <w:p>
       <w:pPr>
-        <w:rPr>
-          <w:rFonts w:ascii="Open Sans Light" w:hAnsi="Open Sans Light" w:cs="Open Sans Light"/>
-          <w:sz w:val="16"/>
-          <w:szCs w:val="16"/>
-        </w:rPr>
-      </w:pPr>
-      <w:r>
-        <w:rPr>
-          <w:rFonts w:ascii="Open Sans Light" w:hAnsi="Open Sans Light" w:cs="Open Sans Light"/>
-          <w:sz w:val="16"/>
-          <w:szCs w:val="16"/>
-        </w:rPr>
-        <w:br w:type="page"/>
-      </w:r>
-    </w:p>
-    <w:p>
-      <w:pPr>
-        <w:jc w:val="center"/>
-        <w:rPr>
-          <w:rFonts w:ascii="Open Sans Extrabold" w:hAnsi="Open Sans Extrabold" w:cs="Open Sans Extrabold"/>
-        </w:rPr>
-      </w:pPr>
-      <w:r>
-        <w:rPr>
-          <w:rFonts w:ascii="Open Sans Extrabold" w:hAnsi="Open Sans Extrabold" w:cs="Open Sans Extrabold"/>
-        </w:rPr>
-        <w:lastRenderedPageBreak/>
-        <w:t>ANEXA 1 privind materialele de tip „Test”</w:t>
-      </w:r>
-    </w:p>
-    <w:p>
-      <w:pPr>
         <w:ind w:firstLine="708"/>
         <w:jc w:val="both"/>
         <w:rPr>
-          <w:rFonts w:ascii="Open Sans Extrabold" w:hAnsi="Open Sans Extrabold" w:cs="Open Sans Extrabold"/>
-          <w:sz w:val="16"/>
-          <w:szCs w:val="16"/>
-        </w:rPr>
-      </w:pPr>
-    </w:p>
-    <w:p>
-      <w:pPr>
-        <w:ind w:firstLine="708"/>
-        <w:jc w:val="both"/>
-        <w:rPr>
           <w:rFonts w:ascii="Open Sans Light" w:hAnsi="Open Sans Light" w:cs="Open Sans Light"/>
           <w:sz w:val="16"/>
           <w:szCs w:val="16"/>
@@ -520,17 +630,14 @@
         </w:rPr>
         <w:t>Editarea sau adaugarea unor astfel de materiale necesita cunostiinte informatice deoarece apare o mica dificultate la sectiunea a 3-a a testelor, „Drag and drop”.</w:t>
       </w:r>
-    </w:p>
-    <w:p>
-      <w:pPr>
-        <w:ind w:firstLine="708"/>
-        <w:jc w:val="both"/>
-        <w:rPr>
-          <w:rFonts w:ascii="Open Sans Light" w:hAnsi="Open Sans Light" w:cs="Open Sans Light"/>
-          <w:sz w:val="16"/>
-          <w:szCs w:val="16"/>
-        </w:rPr>
-      </w:pPr>
+      <w:r>
+        <w:rPr>
+          <w:rFonts w:ascii="Open Sans Light" w:hAnsi="Open Sans Light" w:cs="Open Sans Light"/>
+          <w:sz w:val="16"/>
+          <w:szCs w:val="16"/>
+        </w:rPr>
+        <w:t xml:space="preserve"> </w:t>
+      </w:r>
       <w:r>
         <w:rPr>
           <w:rFonts w:ascii="Open Sans Light" w:hAnsi="Open Sans Light" w:cs="Open Sans Light"/>

</xml_diff>